<commit_message>
add hint file node js
</commit_message>
<xml_diff>
--- a/git.docx
+++ b/git.docx
@@ -234,7 +234,13 @@
         <w:rPr>
           <w:lang w:val="en-US"/>
         </w:rPr>
-        <w:t xml:space="preserve">–m </w:t>
+        <w:t>-</w:t>
+      </w:r>
+      <w:r>
+        <w:rPr>
+          <w:lang w:val="en-US"/>
+        </w:rPr>
+        <w:t xml:space="preserve">m </w:t>
       </w:r>
       <w:r>
         <w:rPr>
@@ -684,7 +690,9 @@
           <w:lang w:val="en-US"/>
         </w:rPr>
       </w:pPr>
-      <w:proofErr w:type="spellStart"/>
+      <w:bookmarkStart w:id="0" w:name="_GoBack"/>
+      <w:proofErr w:type="spellStart"/>
+      <w:proofErr w:type="gramStart"/>
       <w:r>
         <w:rPr>
           <w:lang w:val="en-US"/>
@@ -692,6 +700,7 @@
         <w:t>git</w:t>
       </w:r>
       <w:proofErr w:type="spellEnd"/>
+      <w:proofErr w:type="gramEnd"/>
       <w:r>
         <w:rPr>
           <w:lang w:val="en-US"/>
@@ -712,6 +721,7 @@
         </w:rPr>
         <w:t xml:space="preserve"> </w:t>
       </w:r>
+      <w:bookmarkEnd w:id="0"/>
       <w:proofErr w:type="spellStart"/>
       <w:r>
         <w:rPr>
@@ -766,10 +776,16 @@
         <w:rPr>
           <w:lang w:val="en-US"/>
         </w:rPr>
-        <w:t xml:space="preserve"> batavse</w:t>
-      </w:r>
-      <w:bookmarkStart w:id="0" w:name="_GoBack"/>
-      <w:bookmarkEnd w:id="0"/>
+        <w:t xml:space="preserve"> </w:t>
+      </w:r>
+      <w:proofErr w:type="spellStart"/>
+      <w:r>
+        <w:rPr>
+          <w:lang w:val="en-US"/>
+        </w:rPr>
+        <w:t>batavse</w:t>
+      </w:r>
+      <w:proofErr w:type="spellEnd"/>
     </w:p>
     <w:sectPr>
       <w:pgSz w:w="11906" w:h="16838"/>

</xml_diff>